<commit_message>
updating resume for security
</commit_message>
<xml_diff>
--- a/AutumnResume.docx
+++ b/AutumnResume.docx
@@ -31,6 +31,9 @@
             <w:pPr>
               <w:spacing w:line="240" w:lineRule="auto"/>
             </w:pPr>
+            <w:r>
+              <w:t xml:space="preserve"> </w:t>
+            </w:r>
           </w:p>
         </w:tc>
         <w:tc>
@@ -56,27 +59,6 @@
               <w:pStyle w:val="NoSpacing"/>
             </w:pPr>
             <w:r>
-              <w:t>808 Berry St</w:t>
-            </w:r>
-            <w:r>
-              <w:t>.</w:t>
-            </w:r>
-            <w:r>
-              <w:t>, Apt 165, St Paul, MN 55114</w:t>
-            </w:r>
-            <w:r>
-              <w:t> </w:t>
-            </w:r>
-            <w:r>
-              <w:rPr>
-                <w:rStyle w:val="Emphasis"/>
-              </w:rPr>
-              <w:t>|</w:t>
-            </w:r>
-            <w:r>
-              <w:t> </w:t>
-            </w:r>
-            <w:r>
               <w:t>autumn.rose1205@gmail.com</w:t>
             </w:r>
             <w:r>
@@ -91,6 +73,9 @@
               <w:t xml:space="preserve">Website: </w:t>
             </w:r>
             <w:r>
+              <w:t>www.</w:t>
+            </w:r>
+            <w:r>
               <w:t xml:space="preserve">AutumnRose.video </w:t>
             </w:r>
           </w:p>
@@ -99,14 +84,19 @@
               <w:pStyle w:val="NoSpacing"/>
             </w:pPr>
             <w:r>
-              <w:t>763-350-6782 (Cell)</w:t>
-            </w:r>
-            <w:r>
-              <w:t xml:space="preserve">                                                     </w:t>
-            </w:r>
-            <w:r>
-              <w:t xml:space="preserve">                                  </w:t>
-            </w:r>
+              <w:t xml:space="preserve">For More Information, please use </w:t>
+            </w:r>
+            <w:r>
+              <w:t xml:space="preserve">email </w:t>
+            </w:r>
+            <w:r>
+              <w:t>form on website or email</w:t>
+            </w:r>
+            <w:r>
+              <w:t xml:space="preserve"> the above address</w:t>
+            </w:r>
+            <w:bookmarkStart w:id="0" w:name="_GoBack"/>
+            <w:bookmarkEnd w:id="0"/>
           </w:p>
         </w:tc>
       </w:tr>
@@ -139,25 +129,45 @@
               <w:t>After Effects</w:t>
             </w:r>
             <w:r>
+              <w:t xml:space="preserve"> • Premiere Pro •</w:t>
+            </w:r>
+            <w:r>
               <w:t xml:space="preserve"> </w:t>
             </w:r>
             <w:r>
-              <w:t>• Premiere Pro •</w:t>
+              <w:t>Photoshop</w:t>
+            </w:r>
+            <w:r>
+              <w:t xml:space="preserve"> • </w:t>
+            </w:r>
+            <w:r>
+              <w:t xml:space="preserve">Final Cut Pro • iMovie • Pinnacle Studio • Sony Vegas • Avid • Microsoft Office Suite • </w:t>
+            </w:r>
+            <w:r>
+              <w:t xml:space="preserve">Illustrator </w:t>
+            </w:r>
+            <w:r>
+              <w:t xml:space="preserve">• </w:t>
+            </w:r>
+            <w:r>
+              <w:t>Windows •</w:t>
+            </w:r>
+            <w:r>
+              <w:t xml:space="preserve"> Mac OS X</w:t>
             </w:r>
             <w:r>
               <w:t xml:space="preserve"> </w:t>
             </w:r>
-            <w:r>
-              <w:t>Photoshop</w:t>
-            </w:r>
-            <w:r>
-              <w:t xml:space="preserve"> • </w:t>
-            </w:r>
-            <w:r>
-              <w:t xml:space="preserve">Final Cut Pro • iMovie • Pinnacle Studio • Sony Vegas • Avid • Microsoft Office Suite • </w:t>
-            </w:r>
-            <w:r>
-              <w:t xml:space="preserve">Illustrator </w:t>
+          </w:p>
+          <w:p>
+            <w:pPr>
+              <w:pStyle w:val="NoSpacing"/>
+            </w:pPr>
+            <w:r>
+              <w:t xml:space="preserve">DSLR Camera • </w:t>
+            </w:r>
+            <w:r>
+              <w:t xml:space="preserve">Audio Equipment </w:t>
             </w:r>
             <w:r>
               <w:t>•</w:t>
@@ -166,42 +176,11 @@
               <w:t xml:space="preserve"> </w:t>
             </w:r>
             <w:r>
-              <w:t>Windows •</w:t>
-            </w:r>
-            <w:r>
-              <w:t xml:space="preserve"> Mac OS X</w:t>
-            </w:r>
-            <w:r>
-              <w:t xml:space="preserve"> </w:t>
-            </w:r>
-          </w:p>
-          <w:p>
-            <w:pPr>
-              <w:pStyle w:val="NoSpacing"/>
-            </w:pPr>
-            <w:r>
-              <w:t xml:space="preserve">DSLR Camera • </w:t>
-            </w:r>
-            <w:r>
-              <w:t xml:space="preserve">Audio Equipment </w:t>
-            </w:r>
-            <w:r>
-              <w:t>•</w:t>
-            </w:r>
-            <w:r>
-              <w:t xml:space="preserve"> </w:t>
-            </w:r>
-            <w:r>
               <w:t xml:space="preserve">Lighting Equipment </w:t>
             </w:r>
             <w:r>
-              <w:t xml:space="preserve">• </w:t>
-            </w:r>
-            <w:proofErr w:type="spellStart"/>
-            <w:r>
-              <w:t>Tricaster</w:t>
-            </w:r>
-            <w:proofErr w:type="spellEnd"/>
+              <w:t>• Tricaster</w:t>
+            </w:r>
           </w:p>
           <w:p>
             <w:pPr>
@@ -477,10 +456,7 @@
               <w:t xml:space="preserve"> and</w:t>
             </w:r>
             <w:r>
-              <w:t xml:space="preserve"> </w:t>
-            </w:r>
-            <w:r>
-              <w:t>Theater Stage Manager and Director</w:t>
+              <w:t xml:space="preserve"> Theater Stage Manager and Director</w:t>
             </w:r>
             <w:r>
               <w:t xml:space="preserve"> </w:t>
@@ -593,13 +569,8 @@
               </w:numPr>
               <w:spacing w:after="0" w:line="240" w:lineRule="auto"/>
             </w:pPr>
-            <w:proofErr w:type="spellStart"/>
-            <w:r>
-              <w:t>Tricaster</w:t>
-            </w:r>
-            <w:proofErr w:type="spellEnd"/>
-            <w:r>
-              <w:t xml:space="preserve"> Operation</w:t>
+            <w:r>
+              <w:t>Tricaster Operation</w:t>
             </w:r>
             <w:r>
               <w:t xml:space="preserve"> and Live Studio Operation</w:t>
@@ -645,10 +616,7 @@
               <w:t xml:space="preserve"> - </w:t>
             </w:r>
             <w:r>
-              <w:t>Minneapolis</w:t>
-            </w:r>
-            <w:r>
-              <w:t>, MN</w:t>
+              <w:t>Minneapolis, MN</w:t>
             </w:r>
           </w:p>
           <w:p>
@@ -657,13 +625,7 @@
               <w:spacing w:after="0" w:line="240" w:lineRule="auto"/>
             </w:pPr>
             <w:r>
-              <w:t>May 2015</w:t>
-            </w:r>
-            <w:r>
-              <w:t xml:space="preserve"> – </w:t>
-            </w:r>
-            <w:r>
-              <w:t>Present</w:t>
+              <w:t>May 2015 – Present</w:t>
             </w:r>
           </w:p>
           <w:p>
@@ -776,12 +738,7 @@
               <w:t>A</w:t>
             </w:r>
             <w:r>
-              <w:t>ssis</w:t>
-            </w:r>
-            <w:bookmarkStart w:id="0" w:name="_GoBack"/>
-            <w:bookmarkEnd w:id="0"/>
-            <w:r>
-              <w:t>tance</w:t>
+              <w:t>ssistance</w:t>
             </w:r>
           </w:p>
           <w:p>
@@ -860,21 +817,7 @@
               <w:rPr>
                 <w:i/>
               </w:rPr>
-              <w:t xml:space="preserve">Joseph and the Amazing Technicolor </w:t>
-            </w:r>
-            <w:proofErr w:type="spellStart"/>
-            <w:r>
-              <w:rPr>
-                <w:i/>
-              </w:rPr>
-              <w:t>Dreamcoat</w:t>
-            </w:r>
-            <w:proofErr w:type="spellEnd"/>
-            <w:r>
-              <w:rPr>
-                <w:i/>
-              </w:rPr>
-              <w:t xml:space="preserve"> </w:t>
+              <w:t xml:space="preserve">Joseph and the Amazing Technicolor Dreamcoat </w:t>
             </w:r>
           </w:p>
           <w:p>
@@ -2943,7 +2886,7 @@
 </file>
 
 <file path=customXml/itemProps2.xml><?xml version="1.0" encoding="utf-8"?>
-<ds:datastoreItem xmlns:ds="http://schemas.openxmlformats.org/officeDocument/2006/customXml" ds:itemID="{A9FEAFBA-0919-2249-A921-C7296D19B0EB}">
+<ds:datastoreItem xmlns:ds="http://schemas.openxmlformats.org/officeDocument/2006/customXml" ds:itemID="{513C3D9A-7B60-BB4B-A2FF-BEC5C061A2AF}">
   <ds:schemaRefs>
     <ds:schemaRef ds:uri="http://schemas.openxmlformats.org/officeDocument/2006/bibliography"/>
   </ds:schemaRefs>

</xml_diff>

<commit_message>
Updating form to point to autumn's email, and then updated resume for security
</commit_message>
<xml_diff>
--- a/AutumnResume.docx
+++ b/AutumnResume.docx
@@ -59,10 +59,13 @@
               <w:pStyle w:val="NoSpacing"/>
             </w:pPr>
             <w:r>
-              <w:t>autumn.rose1205@gmail.com</w:t>
-            </w:r>
-            <w:r>
-              <w:t xml:space="preserve"> </w:t>
+              <w:t xml:space="preserve">Website: </w:t>
+            </w:r>
+            <w:r>
+              <w:t>www.</w:t>
+            </w:r>
+            <w:r>
+              <w:t xml:space="preserve">AutumnRose.video </w:t>
             </w:r>
           </w:p>
           <w:p>
@@ -70,33 +73,16 @@
               <w:pStyle w:val="NoSpacing"/>
             </w:pPr>
             <w:r>
-              <w:t xml:space="preserve">Website: </w:t>
-            </w:r>
-            <w:r>
-              <w:t>www.</w:t>
-            </w:r>
-            <w:r>
-              <w:t xml:space="preserve">AutumnRose.video </w:t>
-            </w:r>
-          </w:p>
-          <w:p>
-            <w:pPr>
-              <w:pStyle w:val="NoSpacing"/>
-            </w:pPr>
-            <w:r>
-              <w:t xml:space="preserve">For More Information, please use </w:t>
-            </w:r>
-            <w:r>
-              <w:t xml:space="preserve">email </w:t>
-            </w:r>
-            <w:r>
-              <w:t>form on website or email</w:t>
-            </w:r>
-            <w:r>
-              <w:t xml:space="preserve"> the above address</w:t>
+              <w:t xml:space="preserve">Please use the </w:t>
+            </w:r>
+            <w:r>
+              <w:t>Email</w:t>
             </w:r>
             <w:bookmarkStart w:id="0" w:name="_GoBack"/>
             <w:bookmarkEnd w:id="0"/>
+            <w:r>
+              <w:t xml:space="preserve"> Form on the Website for Contact</w:t>
+            </w:r>
           </w:p>
         </w:tc>
       </w:tr>
@@ -179,8 +165,13 @@
               <w:t xml:space="preserve">Lighting Equipment </w:t>
             </w:r>
             <w:r>
-              <w:t>• Tricaster</w:t>
-            </w:r>
+              <w:t xml:space="preserve">• </w:t>
+            </w:r>
+            <w:proofErr w:type="spellStart"/>
+            <w:r>
+              <w:t>Tricaster</w:t>
+            </w:r>
+            <w:proofErr w:type="spellEnd"/>
           </w:p>
           <w:p>
             <w:pPr>
@@ -569,8 +560,13 @@
               </w:numPr>
               <w:spacing w:after="0" w:line="240" w:lineRule="auto"/>
             </w:pPr>
-            <w:r>
-              <w:t>Tricaster Operation</w:t>
+            <w:proofErr w:type="spellStart"/>
+            <w:r>
+              <w:t>Tricaster</w:t>
+            </w:r>
+            <w:proofErr w:type="spellEnd"/>
+            <w:r>
+              <w:t xml:space="preserve"> Operation</w:t>
             </w:r>
             <w:r>
               <w:t xml:space="preserve"> and Live Studio Operation</w:t>
@@ -817,7 +813,21 @@
               <w:rPr>
                 <w:i/>
               </w:rPr>
-              <w:t xml:space="preserve">Joseph and the Amazing Technicolor Dreamcoat </w:t>
+              <w:t xml:space="preserve">Joseph and the Amazing Technicolor </w:t>
+            </w:r>
+            <w:proofErr w:type="spellStart"/>
+            <w:r>
+              <w:rPr>
+                <w:i/>
+              </w:rPr>
+              <w:t>Dreamcoat</w:t>
+            </w:r>
+            <w:proofErr w:type="spellEnd"/>
+            <w:r>
+              <w:rPr>
+                <w:i/>
+              </w:rPr>
+              <w:t xml:space="preserve"> </w:t>
             </w:r>
           </w:p>
           <w:p>
@@ -2886,7 +2896,7 @@
 </file>
 
 <file path=customXml/itemProps2.xml><?xml version="1.0" encoding="utf-8"?>
-<ds:datastoreItem xmlns:ds="http://schemas.openxmlformats.org/officeDocument/2006/customXml" ds:itemID="{513C3D9A-7B60-BB4B-A2FF-BEC5C061A2AF}">
+<ds:datastoreItem xmlns:ds="http://schemas.openxmlformats.org/officeDocument/2006/customXml" ds:itemID="{DF359D8C-CD9A-DE45-A0A1-2F9A864AEB68}">
   <ds:schemaRefs>
     <ds:schemaRef ds:uri="http://schemas.openxmlformats.org/officeDocument/2006/bibliography"/>
   </ds:schemaRefs>

</xml_diff>